<commit_message>
Más explicaciones en doc de estrategia
</commit_message>
<xml_diff>
--- a/Documento de estrategia.docx
+++ b/Documento de estrategia.docx
@@ -46,57 +46,25 @@
           <w:sz w:val="28"/>
           <w:szCs w:val="28"/>
         </w:rPr>
-        <w:t>Gestión de Datos 1C 202</w:t>
-      </w:r>
-      <w:r>
-        <w:rPr>
-          <w:rFonts w:ascii="Arial" w:hAnsi="Arial" w:cs="Arial"/>
-          <w:sz w:val="28"/>
-          <w:szCs w:val="28"/>
-        </w:rPr>
-        <w:t>3</w:t>
-      </w:r>
-    </w:p>
-    <w:p>
-      <w:pPr>
-        <w:jc w:val="center"/>
-        <w:rPr>
-          <w:rFonts w:ascii="Arial" w:hAnsi="Arial" w:cs="Arial"/>
-          <w:sz w:val="28"/>
-          <w:szCs w:val="28"/>
-        </w:rPr>
-      </w:pPr>
-      <w:r>
-        <w:rPr>
-          <w:rFonts w:ascii="Arial" w:hAnsi="Arial" w:cs="Arial"/>
-          <w:sz w:val="28"/>
-          <w:szCs w:val="28"/>
-        </w:rPr>
-        <w:t>Curso K301</w:t>
-      </w:r>
-      <w:r>
-        <w:rPr>
-          <w:rFonts w:ascii="Arial" w:hAnsi="Arial" w:cs="Arial"/>
-          <w:sz w:val="28"/>
-          <w:szCs w:val="28"/>
-        </w:rPr>
-        <w:t>4</w:t>
-      </w:r>
-      <w:r>
-        <w:rPr>
-          <w:rFonts w:ascii="Arial" w:hAnsi="Arial" w:cs="Arial"/>
-          <w:sz w:val="28"/>
-          <w:szCs w:val="28"/>
-        </w:rPr>
-        <w:t xml:space="preserve"> | Grupo </w:t>
-      </w:r>
-      <w:r>
-        <w:rPr>
-          <w:rFonts w:ascii="Arial" w:hAnsi="Arial" w:cs="Arial"/>
-          <w:sz w:val="28"/>
-          <w:szCs w:val="28"/>
-        </w:rPr>
-        <w:t>40: QUERY_SQUAD</w:t>
+        <w:t>Gestión de Datos 1C 2023</w:t>
+      </w:r>
+    </w:p>
+    <w:p>
+      <w:pPr>
+        <w:jc w:val="center"/>
+        <w:rPr>
+          <w:rFonts w:ascii="Arial" w:hAnsi="Arial" w:cs="Arial"/>
+          <w:sz w:val="28"/>
+          <w:szCs w:val="28"/>
+        </w:rPr>
+      </w:pPr>
+      <w:r>
+        <w:rPr>
+          <w:rFonts w:ascii="Arial" w:hAnsi="Arial" w:cs="Arial"/>
+          <w:sz w:val="28"/>
+          <w:szCs w:val="28"/>
+        </w:rPr>
+        <w:t>Curso K3014 | Grupo 40: QUERY_SQUAD</w:t>
       </w:r>
     </w:p>
     <w:p>
@@ -801,13 +769,7 @@
         <w:rPr>
           <w:rFonts w:ascii="Arial" w:hAnsi="Arial" w:cs="Arial"/>
         </w:rPr>
-        <w:t>El objetivo de esta tabla fue unificar l</w:t>
-      </w:r>
-      <w:r>
-        <w:rPr>
-          <w:rFonts w:ascii="Arial" w:hAnsi="Arial" w:cs="Arial"/>
-        </w:rPr>
-        <w:t>os datos de la tarjeta de un usuario en particular y de la misma manera abstraerlos en una tabla propia</w:t>
+        <w:t>El objetivo de esta tabla fue unificar los datos de la tarjeta de un usuario en particular y de la misma manera abstraerlos en una tabla propia</w:t>
       </w:r>
       <w:r>
         <w:rPr>
@@ -1099,9 +1061,17 @@
         <w:rPr>
           <w:rFonts w:ascii="Arial" w:hAnsi="Arial" w:cs="Arial"/>
         </w:rPr>
-        <w:t>Estado_XX</w:t>
-      </w:r>
-      <w:proofErr w:type="spellEnd"/>
+        <w:t>Estado_</w:t>
+      </w:r>
+      <w:proofErr w:type="gramStart"/>
+      <w:r>
+        <w:rPr>
+          <w:rFonts w:ascii="Arial" w:hAnsi="Arial" w:cs="Arial"/>
+        </w:rPr>
+        <w:t>XX</w:t>
+      </w:r>
+      <w:proofErr w:type="spellEnd"/>
+      <w:proofErr w:type="gramEnd"/>
       <w:r>
         <w:rPr>
           <w:rFonts w:ascii="Arial" w:hAnsi="Arial" w:cs="Arial"/>
@@ -1271,7 +1241,21 @@
         <w:rPr>
           <w:rFonts w:ascii="Arial" w:hAnsi="Arial" w:cs="Arial"/>
         </w:rPr>
-        <w:t xml:space="preserve"> en la tabla Reclamo ya que un  reclamo no siempre tiene un cupón asociado.</w:t>
+        <w:t xml:space="preserve"> en la tabla Reclamo ya que </w:t>
+      </w:r>
+      <w:proofErr w:type="gramStart"/>
+      <w:r>
+        <w:rPr>
+          <w:rFonts w:ascii="Arial" w:hAnsi="Arial" w:cs="Arial"/>
+        </w:rPr>
+        <w:t>un  reclamo</w:t>
+      </w:r>
+      <w:proofErr w:type="gramEnd"/>
+      <w:r>
+        <w:rPr>
+          <w:rFonts w:ascii="Arial" w:hAnsi="Arial" w:cs="Arial"/>
+        </w:rPr>
+        <w:t xml:space="preserve"> no siempre tiene un cupón asociado.</w:t>
       </w:r>
     </w:p>
     <w:p>
@@ -1343,6 +1327,210 @@
         </w:rPr>
         <w:t>.</w:t>
       </w:r>
+    </w:p>
+    <w:p>
+      <w:pPr>
+        <w:jc w:val="both"/>
+        <w:rPr>
+          <w:rFonts w:ascii="Arial" w:hAnsi="Arial" w:cs="Arial"/>
+        </w:rPr>
+      </w:pPr>
+    </w:p>
+    <w:p>
+      <w:pPr>
+        <w:jc w:val="both"/>
+        <w:rPr>
+          <w:rFonts w:ascii="Arial" w:hAnsi="Arial" w:cs="Arial"/>
+          <w:b/>
+          <w:bCs/>
+        </w:rPr>
+      </w:pPr>
+      <w:r>
+        <w:rPr>
+          <w:rFonts w:ascii="Arial" w:hAnsi="Arial" w:cs="Arial"/>
+          <w:b/>
+          <w:bCs/>
+        </w:rPr>
+        <w:t>Tabla: Repartidor</w:t>
+      </w:r>
+    </w:p>
+    <w:p>
+      <w:pPr>
+        <w:jc w:val="both"/>
+        <w:rPr>
+          <w:rFonts w:ascii="Arial" w:hAnsi="Arial" w:cs="Arial"/>
+        </w:rPr>
+      </w:pPr>
+      <w:r>
+        <w:rPr>
+          <w:rFonts w:ascii="Arial" w:hAnsi="Arial" w:cs="Arial"/>
+        </w:rPr>
+        <w:t>Esta tabla busca agrupar todos los datos que se relacionan con el repartidor. Esta posee una FK a la tabla Localidad (tabla que posee todas las localidades dadas de alta en el sistema) que hace referencia a la localidad en la que este repartidor esta activo, la cual solo puede ser una a la vez.</w:t>
+      </w:r>
+    </w:p>
+    <w:p>
+      <w:pPr>
+        <w:jc w:val="both"/>
+        <w:rPr>
+          <w:rFonts w:ascii="Arial" w:hAnsi="Arial" w:cs="Arial"/>
+        </w:rPr>
+      </w:pPr>
+    </w:p>
+    <w:p>
+      <w:pPr>
+        <w:jc w:val="both"/>
+        <w:rPr>
+          <w:rFonts w:ascii="Arial" w:hAnsi="Arial" w:cs="Arial"/>
+          <w:b/>
+          <w:bCs/>
+        </w:rPr>
+      </w:pPr>
+      <w:r>
+        <w:rPr>
+          <w:rFonts w:ascii="Arial" w:hAnsi="Arial" w:cs="Arial"/>
+          <w:b/>
+          <w:bCs/>
+        </w:rPr>
+        <w:t xml:space="preserve">Tabla: </w:t>
+      </w:r>
+      <w:proofErr w:type="spellStart"/>
+      <w:r>
+        <w:rPr>
+          <w:rFonts w:ascii="Arial" w:hAnsi="Arial" w:cs="Arial"/>
+          <w:b/>
+          <w:bCs/>
+        </w:rPr>
+        <w:t>Pedido_Productos</w:t>
+      </w:r>
+      <w:proofErr w:type="spellEnd"/>
+      <w:r>
+        <w:rPr>
+          <w:rFonts w:ascii="Arial" w:hAnsi="Arial" w:cs="Arial"/>
+          <w:b/>
+          <w:bCs/>
+        </w:rPr>
+        <w:t xml:space="preserve"> </w:t>
+      </w:r>
+    </w:p>
+    <w:p>
+      <w:pPr>
+        <w:jc w:val="both"/>
+        <w:rPr>
+          <w:rFonts w:ascii="Arial" w:hAnsi="Arial" w:cs="Arial"/>
+        </w:rPr>
+      </w:pPr>
+      <w:r>
+        <w:rPr>
+          <w:rFonts w:ascii="Arial" w:hAnsi="Arial" w:cs="Arial"/>
+        </w:rPr>
+        <w:t>Esta tabla relaciona los productos que fueron solicitados en un pedido con el pedido en sí. Esta posee una FK que apunta a la tabla Pedido y otra F</w:t>
+      </w:r>
+      <w:r>
+        <w:rPr>
+          <w:rFonts w:ascii="Arial" w:hAnsi="Arial" w:cs="Arial"/>
+        </w:rPr>
+        <w:t>K</w:t>
+      </w:r>
+      <w:r>
+        <w:rPr>
+          <w:rFonts w:ascii="Arial" w:hAnsi="Arial" w:cs="Arial"/>
+        </w:rPr>
+        <w:t xml:space="preserve"> que apunta a </w:t>
+      </w:r>
+      <w:proofErr w:type="spellStart"/>
+      <w:r>
+        <w:rPr>
+          <w:rFonts w:ascii="Arial" w:hAnsi="Arial" w:cs="Arial"/>
+        </w:rPr>
+        <w:t>Producto_Local</w:t>
+      </w:r>
+      <w:proofErr w:type="spellEnd"/>
+      <w:r>
+        <w:rPr>
+          <w:rFonts w:ascii="Arial" w:hAnsi="Arial" w:cs="Arial"/>
+        </w:rPr>
+        <w:t xml:space="preserve">, además posee las columnas </w:t>
+      </w:r>
+      <w:proofErr w:type="spellStart"/>
+      <w:r>
+        <w:rPr>
+          <w:rFonts w:ascii="Arial" w:hAnsi="Arial" w:cs="Arial"/>
+        </w:rPr>
+        <w:t>producto_cantidad</w:t>
+      </w:r>
+      <w:proofErr w:type="spellEnd"/>
+      <w:r>
+        <w:rPr>
+          <w:rFonts w:ascii="Arial" w:hAnsi="Arial" w:cs="Arial"/>
+        </w:rPr>
+        <w:t xml:space="preserve"> que establece la cantidad vendida de ese producto y </w:t>
+      </w:r>
+      <w:proofErr w:type="spellStart"/>
+      <w:r>
+        <w:rPr>
+          <w:rFonts w:ascii="Arial" w:hAnsi="Arial" w:cs="Arial"/>
+        </w:rPr>
+        <w:t>producto_precio</w:t>
+      </w:r>
+      <w:proofErr w:type="spellEnd"/>
+      <w:r>
+        <w:rPr>
+          <w:rFonts w:ascii="Arial" w:hAnsi="Arial" w:cs="Arial"/>
+        </w:rPr>
+        <w:t xml:space="preserve"> que es el precio al que se vendió dicho producto. Este último se diferencia de la columna </w:t>
+      </w:r>
+      <w:proofErr w:type="spellStart"/>
+      <w:r>
+        <w:rPr>
+          <w:rFonts w:ascii="Arial" w:hAnsi="Arial" w:cs="Arial"/>
+        </w:rPr>
+        <w:t>producto_local_precio</w:t>
+      </w:r>
+      <w:proofErr w:type="spellEnd"/>
+      <w:r>
+        <w:rPr>
+          <w:rFonts w:ascii="Arial" w:hAnsi="Arial" w:cs="Arial"/>
+        </w:rPr>
+        <w:t xml:space="preserve"> de la tabla </w:t>
+      </w:r>
+      <w:proofErr w:type="spellStart"/>
+      <w:r>
+        <w:rPr>
+          <w:rFonts w:ascii="Arial" w:hAnsi="Arial" w:cs="Arial"/>
+        </w:rPr>
+        <w:t>Producto_Local</w:t>
+      </w:r>
+      <w:proofErr w:type="spellEnd"/>
+      <w:r>
+        <w:rPr>
+          <w:rFonts w:ascii="Arial" w:hAnsi="Arial" w:cs="Arial"/>
+        </w:rPr>
+        <w:t xml:space="preserve"> ya que este es el precio actual del producto, y será modificado cuando el mismo aumente o disminuya.</w:t>
+      </w:r>
+    </w:p>
+    <w:p>
+      <w:pPr>
+        <w:jc w:val="both"/>
+        <w:rPr>
+          <w:rFonts w:ascii="Arial" w:hAnsi="Arial" w:cs="Arial"/>
+        </w:rPr>
+      </w:pPr>
+    </w:p>
+    <w:p>
+      <w:pPr>
+        <w:jc w:val="both"/>
+        <w:rPr>
+          <w:rFonts w:ascii="Arial" w:hAnsi="Arial" w:cs="Arial"/>
+        </w:rPr>
+      </w:pPr>
+    </w:p>
+    <w:p>
+      <w:pPr>
+        <w:jc w:val="both"/>
+        <w:rPr>
+          <w:rFonts w:ascii="Arial" w:hAnsi="Arial" w:cs="Arial"/>
+        </w:rPr>
+      </w:pPr>
     </w:p>
     <w:sectPr>
       <w:pgSz w:w="11906" w:h="16838"/>

</xml_diff>

<commit_message>
Agrego comentarios sobre migracion a doc
</commit_message>
<xml_diff>
--- a/Documento de estrategia.docx
+++ b/Documento de estrategia.docx
@@ -341,7 +341,7 @@
           <w:noProof/>
         </w:rPr>
         <w:drawing>
-          <wp:anchor distT="0" distB="0" distL="114300" distR="114300" simplePos="0" relativeHeight="251658240" behindDoc="1" locked="0" layoutInCell="1" allowOverlap="1" wp14:anchorId="412D3370" wp14:editId="18273ADD">
+          <wp:anchor distT="0" distB="0" distL="114300" distR="114300" simplePos="0" relativeHeight="251658240" behindDoc="1" locked="0" layoutInCell="1" allowOverlap="1" wp14:anchorId="412D3370" wp14:editId="4425C08B">
             <wp:simplePos x="0" y="0"/>
             <wp:positionH relativeFrom="margin">
               <wp:align>center</wp:align>
@@ -402,6 +402,12 @@
                 </pic:pic>
               </a:graphicData>
             </a:graphic>
+            <wp14:sizeRelH relativeFrom="margin">
+              <wp14:pctWidth>0</wp14:pctWidth>
+            </wp14:sizeRelH>
+            <wp14:sizeRelV relativeFrom="margin">
+              <wp14:pctHeight>0</wp14:pctHeight>
+            </wp14:sizeRelV>
           </wp:anchor>
         </w:drawing>
       </w:r>
@@ -556,58 +562,9 @@
           <w:rFonts w:ascii="Arial" w:hAnsi="Arial" w:cs="Arial"/>
           <w:b/>
           <w:bCs/>
-        </w:rPr>
-      </w:pPr>
-    </w:p>
-    <w:p>
-      <w:pPr>
-        <w:rPr>
-          <w:rFonts w:ascii="Arial" w:hAnsi="Arial" w:cs="Arial"/>
-          <w:b/>
-          <w:bCs/>
-        </w:rPr>
-      </w:pPr>
-      <w:r>
-        <w:rPr>
-          <w:rFonts w:ascii="Arial" w:hAnsi="Arial" w:cs="Arial"/>
-          <w:b/>
-          <w:bCs/>
-        </w:rPr>
-        <w:t>Creación de tablas</w:t>
-      </w:r>
-    </w:p>
-    <w:p>
-      <w:pPr>
-        <w:jc w:val="both"/>
-        <w:rPr>
-          <w:rFonts w:ascii="Arial" w:hAnsi="Arial" w:cs="Arial"/>
-        </w:rPr>
-      </w:pPr>
-      <w:r>
-        <w:rPr>
-          <w:rFonts w:ascii="Arial" w:hAnsi="Arial" w:cs="Arial"/>
-        </w:rPr>
-        <w:t xml:space="preserve">Decidimos usar un campo IDENTITY como PK en todas las tablas para facilitar la identificación unívoca de todos los registros, y para evitar tener que usar </w:t>
-      </w:r>
-      <w:proofErr w:type="spellStart"/>
-      <w:r>
-        <w:rPr>
-          <w:rFonts w:ascii="Arial" w:hAnsi="Arial" w:cs="Arial"/>
-        </w:rPr>
-        <w:t>FKs</w:t>
-      </w:r>
-      <w:proofErr w:type="spellEnd"/>
-      <w:r>
-        <w:rPr>
-          <w:rFonts w:ascii="Arial" w:hAnsi="Arial" w:cs="Arial"/>
-        </w:rPr>
-        <w:t xml:space="preserve"> compuestas, facilitando así el diseño de las tablas y sus relaciones.</w:t>
-      </w:r>
-    </w:p>
-    <w:p>
-      <w:pPr>
-        <w:rPr>
-          <w:rFonts w:ascii="Arial" w:hAnsi="Arial" w:cs="Arial"/>
+          <w:sz w:val="28"/>
+          <w:szCs w:val="28"/>
+          <w:u w:val="single"/>
         </w:rPr>
       </w:pPr>
     </w:p>
@@ -666,13 +623,6 @@
       <w:pPr>
         <w:rPr>
           <w:rFonts w:ascii="Arial" w:hAnsi="Arial" w:cs="Arial"/>
-        </w:rPr>
-      </w:pPr>
-    </w:p>
-    <w:p>
-      <w:pPr>
-        <w:rPr>
-          <w:rFonts w:ascii="Arial" w:hAnsi="Arial" w:cs="Arial"/>
           <w:b/>
           <w:bCs/>
         </w:rPr>
@@ -727,14 +677,6 @@
         <w:jc w:val="both"/>
         <w:rPr>
           <w:rFonts w:ascii="Arial" w:hAnsi="Arial" w:cs="Arial"/>
-        </w:rPr>
-      </w:pPr>
-    </w:p>
-    <w:p>
-      <w:pPr>
-        <w:jc w:val="both"/>
-        <w:rPr>
-          <w:rFonts w:ascii="Arial" w:hAnsi="Arial" w:cs="Arial"/>
           <w:b/>
           <w:bCs/>
         </w:rPr>
@@ -819,11 +761,12 @@
         </w:rPr>
         <w:t>.</w:t>
       </w:r>
-    </w:p>
-    <w:p>
-      <w:pPr>
-        <w:jc w:val="both"/>
-      </w:pPr>
+      <w:r>
+        <w:rPr>
+          <w:rFonts w:ascii="Arial" w:hAnsi="Arial" w:cs="Arial"/>
+        </w:rPr>
+        <w:t xml:space="preserve"> En caso de que el medio de pago sea efectivo esta FK seria NULL, por lo que no habría datos de tarjeta</w:t>
+      </w:r>
     </w:p>
     <w:p>
       <w:pPr>
@@ -1188,7 +1131,217 @@
           <w:b/>
           <w:bCs/>
         </w:rPr>
+        <w:t xml:space="preserve">Tabla: </w:t>
+      </w:r>
+      <w:proofErr w:type="spellStart"/>
+      <w:r>
+        <w:rPr>
+          <w:rFonts w:ascii="Arial" w:hAnsi="Arial" w:cs="Arial"/>
+          <w:b/>
+          <w:bCs/>
+        </w:rPr>
+        <w:t>Cupon_Reclamo</w:t>
+      </w:r>
+      <w:proofErr w:type="spellEnd"/>
+    </w:p>
+    <w:p>
+      <w:pPr>
+        <w:jc w:val="both"/>
+        <w:rPr>
+          <w:rFonts w:ascii="Arial" w:hAnsi="Arial" w:cs="Arial"/>
+        </w:rPr>
+      </w:pPr>
+      <w:r>
+        <w:rPr>
+          <w:rFonts w:ascii="Arial" w:hAnsi="Arial" w:cs="Arial"/>
+        </w:rPr>
+        <w:t xml:space="preserve">Esta funciona como tabla intermedia entre las tablas </w:t>
+      </w:r>
+      <w:proofErr w:type="spellStart"/>
+      <w:r>
+        <w:rPr>
+          <w:rFonts w:ascii="Arial" w:hAnsi="Arial" w:cs="Arial"/>
+        </w:rPr>
+        <w:t>Cupon</w:t>
+      </w:r>
+      <w:proofErr w:type="spellEnd"/>
+      <w:r>
+        <w:rPr>
+          <w:rFonts w:ascii="Arial" w:hAnsi="Arial" w:cs="Arial"/>
+        </w:rPr>
+        <w:t xml:space="preserve"> y Reclamo, su objetivo es relacionar todos los reclamos que tengan como solución la generación de un cupón. De esta manera evitamos tener una columna </w:t>
+      </w:r>
+      <w:proofErr w:type="spellStart"/>
+      <w:r>
+        <w:rPr>
+          <w:rFonts w:ascii="Arial" w:hAnsi="Arial" w:cs="Arial"/>
+        </w:rPr>
+        <w:t>cupon_nro</w:t>
+      </w:r>
+      <w:proofErr w:type="spellEnd"/>
+      <w:r>
+        <w:rPr>
+          <w:rFonts w:ascii="Arial" w:hAnsi="Arial" w:cs="Arial"/>
+        </w:rPr>
+        <w:t xml:space="preserve"> en la tabla Reclamo ya que </w:t>
+      </w:r>
+      <w:r>
+        <w:rPr>
+          <w:rFonts w:ascii="Arial" w:hAnsi="Arial" w:cs="Arial"/>
+        </w:rPr>
+        <w:t>un reclamo</w:t>
+      </w:r>
+      <w:r>
+        <w:rPr>
+          <w:rFonts w:ascii="Arial" w:hAnsi="Arial" w:cs="Arial"/>
+        </w:rPr>
+        <w:t xml:space="preserve"> no siempre tiene un cupón asociado.</w:t>
+      </w:r>
+    </w:p>
+    <w:p>
+      <w:pPr>
+        <w:jc w:val="both"/>
+        <w:rPr>
+          <w:rFonts w:ascii="Arial" w:hAnsi="Arial" w:cs="Arial"/>
+        </w:rPr>
+      </w:pPr>
+    </w:p>
+    <w:p>
+      <w:pPr>
+        <w:jc w:val="both"/>
+        <w:rPr>
+          <w:rFonts w:ascii="Arial" w:hAnsi="Arial" w:cs="Arial"/>
+          <w:b/>
+          <w:bCs/>
+        </w:rPr>
+      </w:pPr>
+      <w:r>
+        <w:rPr>
+          <w:rFonts w:ascii="Arial" w:hAnsi="Arial" w:cs="Arial"/>
+          <w:b/>
+          <w:bCs/>
+        </w:rPr>
+        <w:t xml:space="preserve">Tabla: </w:t>
+      </w:r>
+      <w:proofErr w:type="spellStart"/>
+      <w:r>
+        <w:rPr>
+          <w:rFonts w:ascii="Arial" w:hAnsi="Arial" w:cs="Arial"/>
+          <w:b/>
+          <w:bCs/>
+        </w:rPr>
+        <w:t>Usuario_Cupon</w:t>
+      </w:r>
+      <w:proofErr w:type="spellEnd"/>
+    </w:p>
+    <w:p>
+      <w:pPr>
+        <w:jc w:val="both"/>
+        <w:rPr>
+          <w:rFonts w:ascii="Arial" w:hAnsi="Arial" w:cs="Arial"/>
+        </w:rPr>
+      </w:pPr>
+      <w:r>
+        <w:rPr>
+          <w:rFonts w:ascii="Arial" w:hAnsi="Arial" w:cs="Arial"/>
+        </w:rPr>
         <w:lastRenderedPageBreak/>
+        <w:t>Esta tabla fue creada para relacionar los cupones que posee un usuario</w:t>
+      </w:r>
+      <w:r>
+        <w:rPr>
+          <w:rFonts w:ascii="Arial" w:hAnsi="Arial" w:cs="Arial"/>
+        </w:rPr>
+        <w:t xml:space="preserve"> </w:t>
+      </w:r>
+      <w:r>
+        <w:rPr>
+          <w:rFonts w:ascii="Arial" w:hAnsi="Arial" w:cs="Arial"/>
+        </w:rPr>
+        <w:t>y para esto posee una FK</w:t>
+      </w:r>
+      <w:r>
+        <w:rPr>
+          <w:rFonts w:ascii="Arial" w:hAnsi="Arial" w:cs="Arial"/>
+        </w:rPr>
+        <w:t xml:space="preserve"> a la tabla Usuario y otra FK a la tabla </w:t>
+      </w:r>
+      <w:proofErr w:type="spellStart"/>
+      <w:r>
+        <w:rPr>
+          <w:rFonts w:ascii="Arial" w:hAnsi="Arial" w:cs="Arial"/>
+        </w:rPr>
+        <w:t>Cupon</w:t>
+      </w:r>
+      <w:proofErr w:type="spellEnd"/>
+      <w:r>
+        <w:rPr>
+          <w:rFonts w:ascii="Arial" w:hAnsi="Arial" w:cs="Arial"/>
+        </w:rPr>
+        <w:t>.</w:t>
+      </w:r>
+      <w:r>
+        <w:rPr>
+          <w:rFonts w:ascii="Arial" w:hAnsi="Arial" w:cs="Arial"/>
+        </w:rPr>
+        <w:t xml:space="preserve"> </w:t>
+      </w:r>
+    </w:p>
+    <w:p>
+      <w:pPr>
+        <w:jc w:val="both"/>
+        <w:rPr>
+          <w:rFonts w:ascii="Arial" w:hAnsi="Arial" w:cs="Arial"/>
+          <w:b/>
+          <w:bCs/>
+        </w:rPr>
+      </w:pPr>
+      <w:r>
+        <w:rPr>
+          <w:rFonts w:ascii="Arial" w:hAnsi="Arial" w:cs="Arial"/>
+          <w:b/>
+          <w:bCs/>
+        </w:rPr>
+        <w:t>Tabla: Repartidor</w:t>
+      </w:r>
+    </w:p>
+    <w:p>
+      <w:pPr>
+        <w:jc w:val="both"/>
+        <w:rPr>
+          <w:rFonts w:ascii="Arial" w:hAnsi="Arial" w:cs="Arial"/>
+        </w:rPr>
+      </w:pPr>
+      <w:r>
+        <w:rPr>
+          <w:rFonts w:ascii="Arial" w:hAnsi="Arial" w:cs="Arial"/>
+        </w:rPr>
+        <w:t>Esta tabla busca agrupar todos los datos que se relacionan con el repartidor. Esta posee una FK a la tabla Localidad (tabla que posee todas las localidades dadas de alta en el sistema) que hace referencia a la localidad en la que este repartidor esta activo, la cual solo puede ser una a la vez.</w:t>
+      </w:r>
+    </w:p>
+    <w:p>
+      <w:pPr>
+        <w:jc w:val="both"/>
+        <w:rPr>
+          <w:rFonts w:ascii="Arial" w:hAnsi="Arial" w:cs="Arial"/>
+        </w:rPr>
+      </w:pPr>
+    </w:p>
+    <w:p>
+      <w:pPr>
+        <w:jc w:val="both"/>
+        <w:rPr>
+          <w:rFonts w:ascii="Arial" w:hAnsi="Arial" w:cs="Arial"/>
+          <w:b/>
+          <w:bCs/>
+        </w:rPr>
+      </w:pPr>
+      <w:r>
+        <w:rPr>
+          <w:rFonts w:ascii="Arial" w:hAnsi="Arial" w:cs="Arial"/>
+          <w:b/>
+          <w:bCs/>
+        </w:rPr>
         <w:t xml:space="preserve">Tabla: </w:t>
       </w:r>
       <w:proofErr w:type="spellStart"/>
@@ -1198,91 +1351,373 @@
           <w:b/>
           <w:bCs/>
         </w:rPr>
-        <w:t>Cupon_Reclamo</w:t>
-      </w:r>
-      <w:proofErr w:type="spellEnd"/>
-    </w:p>
-    <w:p>
-      <w:pPr>
-        <w:jc w:val="both"/>
-        <w:rPr>
-          <w:rFonts w:ascii="Arial" w:hAnsi="Arial" w:cs="Arial"/>
-        </w:rPr>
-      </w:pPr>
-      <w:r>
-        <w:rPr>
-          <w:rFonts w:ascii="Arial" w:hAnsi="Arial" w:cs="Arial"/>
-        </w:rPr>
-        <w:t xml:space="preserve">Esta funciona como tabla intermedia entre las tablas </w:t>
-      </w:r>
-      <w:proofErr w:type="spellStart"/>
-      <w:r>
-        <w:rPr>
-          <w:rFonts w:ascii="Arial" w:hAnsi="Arial" w:cs="Arial"/>
+        <w:t>Direccion_Usuario</w:t>
+      </w:r>
+      <w:proofErr w:type="spellEnd"/>
+    </w:p>
+    <w:p>
+      <w:pPr>
+        <w:jc w:val="both"/>
+        <w:rPr>
+          <w:rFonts w:ascii="Arial" w:hAnsi="Arial" w:cs="Arial"/>
+        </w:rPr>
+      </w:pPr>
+      <w:r>
+        <w:rPr>
+          <w:rFonts w:ascii="Arial" w:hAnsi="Arial" w:cs="Arial"/>
+        </w:rPr>
+        <w:t xml:space="preserve">Esta tabla </w:t>
+      </w:r>
+      <w:r>
+        <w:rPr>
+          <w:rFonts w:ascii="Arial" w:hAnsi="Arial" w:cs="Arial"/>
+        </w:rPr>
+        <w:t xml:space="preserve">guarda las distintas direcciones que carga un usuario a donde se le envían los pedidos. Solamente se utiliza para los usuarios ya que estos puedan tener muchas direcciones, para otras entidades que pueden tener una dirección (por </w:t>
+      </w:r>
+      <w:proofErr w:type="gramStart"/>
+      <w:r>
+        <w:rPr>
+          <w:rFonts w:ascii="Arial" w:hAnsi="Arial" w:cs="Arial"/>
+        </w:rPr>
+        <w:t>ejemplo</w:t>
+      </w:r>
+      <w:proofErr w:type="gramEnd"/>
+      <w:r>
+        <w:rPr>
+          <w:rFonts w:ascii="Arial" w:hAnsi="Arial" w:cs="Arial"/>
+        </w:rPr>
+        <w:t xml:space="preserve"> locales) decidimos dejar esta información directamente en la misma tabla</w:t>
+      </w:r>
+    </w:p>
+    <w:p>
+      <w:pPr>
+        <w:jc w:val="both"/>
+        <w:rPr>
+          <w:rFonts w:ascii="Arial" w:hAnsi="Arial" w:cs="Arial"/>
+          <w:b/>
+          <w:bCs/>
+        </w:rPr>
+      </w:pPr>
+      <w:r>
+        <w:rPr>
+          <w:rFonts w:ascii="Arial" w:hAnsi="Arial" w:cs="Arial"/>
+          <w:b/>
+          <w:bCs/>
+        </w:rPr>
+        <w:t xml:space="preserve">Tabla: </w:t>
+      </w:r>
+      <w:proofErr w:type="spellStart"/>
+      <w:r>
+        <w:rPr>
+          <w:rFonts w:ascii="Arial" w:hAnsi="Arial" w:cs="Arial"/>
+          <w:b/>
+          <w:bCs/>
+        </w:rPr>
+        <w:t>Pedido_Productos</w:t>
+      </w:r>
+      <w:proofErr w:type="spellEnd"/>
+      <w:r>
+        <w:rPr>
+          <w:rFonts w:ascii="Arial" w:hAnsi="Arial" w:cs="Arial"/>
+          <w:b/>
+          <w:bCs/>
+        </w:rPr>
+        <w:t xml:space="preserve"> </w:t>
+      </w:r>
+    </w:p>
+    <w:p>
+      <w:pPr>
+        <w:jc w:val="both"/>
+        <w:rPr>
+          <w:rFonts w:ascii="Arial" w:hAnsi="Arial" w:cs="Arial"/>
+        </w:rPr>
+      </w:pPr>
+      <w:r>
+        <w:rPr>
+          <w:rFonts w:ascii="Arial" w:hAnsi="Arial" w:cs="Arial"/>
+        </w:rPr>
+        <w:t>Esta tabla relaciona los productos que fueron solicitados en un pedido con el pedido en sí. Esta posee una FK que apunta a la tabla Pedido y otra F</w:t>
+      </w:r>
+      <w:r>
+        <w:rPr>
+          <w:rFonts w:ascii="Arial" w:hAnsi="Arial" w:cs="Arial"/>
+        </w:rPr>
+        <w:t>K</w:t>
+      </w:r>
+      <w:r>
+        <w:rPr>
+          <w:rFonts w:ascii="Arial" w:hAnsi="Arial" w:cs="Arial"/>
+        </w:rPr>
+        <w:t xml:space="preserve"> que apunta a </w:t>
+      </w:r>
+      <w:proofErr w:type="spellStart"/>
+      <w:r>
+        <w:rPr>
+          <w:rFonts w:ascii="Arial" w:hAnsi="Arial" w:cs="Arial"/>
+        </w:rPr>
+        <w:t>Producto_Local</w:t>
+      </w:r>
+      <w:proofErr w:type="spellEnd"/>
+      <w:r>
+        <w:rPr>
+          <w:rFonts w:ascii="Arial" w:hAnsi="Arial" w:cs="Arial"/>
+        </w:rPr>
+        <w:t xml:space="preserve">, además posee las columnas </w:t>
+      </w:r>
+      <w:proofErr w:type="spellStart"/>
+      <w:r>
+        <w:rPr>
+          <w:rFonts w:ascii="Arial" w:hAnsi="Arial" w:cs="Arial"/>
+        </w:rPr>
+        <w:t>producto_cantidad</w:t>
+      </w:r>
+      <w:proofErr w:type="spellEnd"/>
+      <w:r>
+        <w:rPr>
+          <w:rFonts w:ascii="Arial" w:hAnsi="Arial" w:cs="Arial"/>
+        </w:rPr>
+        <w:t xml:space="preserve"> que establece la cantidad vendida de ese producto y </w:t>
+      </w:r>
+      <w:proofErr w:type="spellStart"/>
+      <w:r>
+        <w:rPr>
+          <w:rFonts w:ascii="Arial" w:hAnsi="Arial" w:cs="Arial"/>
+        </w:rPr>
+        <w:t>producto_precio</w:t>
+      </w:r>
+      <w:proofErr w:type="spellEnd"/>
+      <w:r>
+        <w:rPr>
+          <w:rFonts w:ascii="Arial" w:hAnsi="Arial" w:cs="Arial"/>
+        </w:rPr>
+        <w:t xml:space="preserve"> que es el precio al que se vendió dicho producto. Este último se diferencia de la columna </w:t>
+      </w:r>
+      <w:proofErr w:type="spellStart"/>
+      <w:r>
+        <w:rPr>
+          <w:rFonts w:ascii="Arial" w:hAnsi="Arial" w:cs="Arial"/>
+        </w:rPr>
+        <w:t>producto_local_precio</w:t>
+      </w:r>
+      <w:proofErr w:type="spellEnd"/>
+      <w:r>
+        <w:rPr>
+          <w:rFonts w:ascii="Arial" w:hAnsi="Arial" w:cs="Arial"/>
+        </w:rPr>
+        <w:t xml:space="preserve"> de la tabla </w:t>
+      </w:r>
+      <w:proofErr w:type="spellStart"/>
+      <w:r>
+        <w:rPr>
+          <w:rFonts w:ascii="Arial" w:hAnsi="Arial" w:cs="Arial"/>
+        </w:rPr>
+        <w:t>Producto_Local</w:t>
+      </w:r>
+      <w:proofErr w:type="spellEnd"/>
+      <w:r>
+        <w:rPr>
+          <w:rFonts w:ascii="Arial" w:hAnsi="Arial" w:cs="Arial"/>
+        </w:rPr>
+        <w:t xml:space="preserve"> ya que este es el precio actual del producto, y será modificado cuando el mismo aumente o disminuya.</w:t>
+      </w:r>
+    </w:p>
+    <w:p>
+      <w:pPr>
+        <w:jc w:val="both"/>
+        <w:rPr>
+          <w:rFonts w:ascii="Arial" w:hAnsi="Arial" w:cs="Arial"/>
+          <w:b/>
+          <w:bCs/>
+        </w:rPr>
+      </w:pPr>
+      <w:r>
+        <w:rPr>
+          <w:rFonts w:ascii="Arial" w:hAnsi="Arial" w:cs="Arial"/>
+          <w:b/>
+          <w:bCs/>
+        </w:rPr>
+        <w:t>MIGRACION</w:t>
+      </w:r>
+      <w:r>
+        <w:rPr>
+          <w:rFonts w:ascii="Arial" w:hAnsi="Arial" w:cs="Arial"/>
+          <w:b/>
+          <w:bCs/>
+        </w:rPr>
+        <w:t>ES:</w:t>
+      </w:r>
+    </w:p>
+    <w:p>
+      <w:pPr>
+        <w:jc w:val="both"/>
+        <w:rPr>
+          <w:rFonts w:ascii="Arial" w:hAnsi="Arial" w:cs="Arial"/>
+          <w:b/>
+          <w:bCs/>
+        </w:rPr>
+      </w:pPr>
+      <w:r>
+        <w:rPr>
+          <w:rFonts w:ascii="Arial" w:hAnsi="Arial" w:cs="Arial"/>
+          <w:b/>
+          <w:bCs/>
+        </w:rPr>
+        <w:t>Repartidor</w:t>
+      </w:r>
+    </w:p>
+    <w:p>
+      <w:pPr>
+        <w:jc w:val="both"/>
+        <w:rPr>
+          <w:rFonts w:ascii="Arial" w:hAnsi="Arial" w:cs="Arial"/>
+          <w:bCs/>
+        </w:rPr>
+      </w:pPr>
+      <w:r>
+        <w:rPr>
+          <w:rFonts w:ascii="Arial" w:hAnsi="Arial" w:cs="Arial"/>
+          <w:bCs/>
+        </w:rPr>
+        <w:t>Al no tener definido la localidad actual del repartidor decidimos tomar la localidad del local donde se realizó el pedido o del envío de mensajería que entrego más recientemente.</w:t>
+      </w:r>
+    </w:p>
+    <w:p>
+      <w:pPr>
+        <w:jc w:val="both"/>
+        <w:rPr>
+          <w:rFonts w:ascii="Arial" w:hAnsi="Arial" w:cs="Arial"/>
+          <w:b/>
+        </w:rPr>
+      </w:pPr>
+      <w:proofErr w:type="spellStart"/>
+      <w:r>
+        <w:rPr>
+          <w:rFonts w:ascii="Arial" w:hAnsi="Arial" w:cs="Arial"/>
+          <w:b/>
         </w:rPr>
         <w:t>Cupon</w:t>
       </w:r>
       <w:proofErr w:type="spellEnd"/>
-      <w:r>
-        <w:rPr>
-          <w:rFonts w:ascii="Arial" w:hAnsi="Arial" w:cs="Arial"/>
-        </w:rPr>
-        <w:t xml:space="preserve"> y Reclamo, su objetivo es relacionar todos los reclamos que tengan como solución la generación de un cupón. De esta manera evitamos tener una columna </w:t>
-      </w:r>
-      <w:proofErr w:type="spellStart"/>
-      <w:r>
-        <w:rPr>
-          <w:rFonts w:ascii="Arial" w:hAnsi="Arial" w:cs="Arial"/>
-        </w:rPr>
-        <w:t>cupon_nro</w:t>
-      </w:r>
-      <w:proofErr w:type="spellEnd"/>
-      <w:r>
-        <w:rPr>
-          <w:rFonts w:ascii="Arial" w:hAnsi="Arial" w:cs="Arial"/>
-        </w:rPr>
-        <w:t xml:space="preserve"> en la tabla Reclamo ya que </w:t>
-      </w:r>
-      <w:proofErr w:type="gramStart"/>
-      <w:r>
-        <w:rPr>
-          <w:rFonts w:ascii="Arial" w:hAnsi="Arial" w:cs="Arial"/>
-        </w:rPr>
-        <w:t>un  reclamo</w:t>
-      </w:r>
-      <w:proofErr w:type="gramEnd"/>
-      <w:r>
-        <w:rPr>
-          <w:rFonts w:ascii="Arial" w:hAnsi="Arial" w:cs="Arial"/>
-        </w:rPr>
-        <w:t xml:space="preserve"> no siempre tiene un cupón asociado.</w:t>
-      </w:r>
-    </w:p>
-    <w:p>
-      <w:pPr>
-        <w:jc w:val="both"/>
-        <w:rPr>
-          <w:rFonts w:ascii="Arial" w:hAnsi="Arial" w:cs="Arial"/>
-        </w:rPr>
-      </w:pPr>
-    </w:p>
-    <w:p>
-      <w:pPr>
-        <w:jc w:val="both"/>
-        <w:rPr>
-          <w:rFonts w:ascii="Arial" w:hAnsi="Arial" w:cs="Arial"/>
-          <w:b/>
-          <w:bCs/>
-        </w:rPr>
-      </w:pPr>
-      <w:r>
-        <w:rPr>
-          <w:rFonts w:ascii="Arial" w:hAnsi="Arial" w:cs="Arial"/>
-          <w:b/>
-          <w:bCs/>
-        </w:rPr>
-        <w:t xml:space="preserve">Tabla: </w:t>
-      </w:r>
+    </w:p>
+    <w:p>
+      <w:pPr>
+        <w:jc w:val="both"/>
+        <w:rPr>
+          <w:rFonts w:ascii="Arial" w:hAnsi="Arial" w:cs="Arial"/>
+        </w:rPr>
+      </w:pPr>
+      <w:r>
+        <w:rPr>
+          <w:rFonts w:ascii="Arial" w:hAnsi="Arial" w:cs="Arial"/>
+        </w:rPr>
+        <w:t>Además de insertar los cupones “normales” de la tabla maestra, también agregamos los cupones que se habían generado por reclamo (</w:t>
+      </w:r>
+      <w:proofErr w:type="spellStart"/>
+      <w:r>
+        <w:rPr>
+          <w:rFonts w:ascii="Arial" w:hAnsi="Arial" w:cs="Arial"/>
+        </w:rPr>
+        <w:t>cupones_reclamo</w:t>
+      </w:r>
+      <w:proofErr w:type="spellEnd"/>
+      <w:r>
+        <w:rPr>
+          <w:rFonts w:ascii="Arial" w:hAnsi="Arial" w:cs="Arial"/>
+        </w:rPr>
+        <w:t xml:space="preserve">) pero no aparecían al buscar en la tabla maestra un </w:t>
+      </w:r>
+      <w:r>
+        <w:rPr>
+          <w:rFonts w:ascii="Arial" w:hAnsi="Arial" w:cs="Arial"/>
+        </w:rPr>
+        <w:t>cupón</w:t>
+      </w:r>
+      <w:r>
+        <w:rPr>
+          <w:rFonts w:ascii="Arial" w:hAnsi="Arial" w:cs="Arial"/>
+        </w:rPr>
+        <w:t xml:space="preserve"> con ese </w:t>
+      </w:r>
+      <w:r>
+        <w:rPr>
+          <w:rFonts w:ascii="Arial" w:hAnsi="Arial" w:cs="Arial"/>
+        </w:rPr>
+        <w:t>número</w:t>
+      </w:r>
+      <w:r>
+        <w:rPr>
+          <w:rFonts w:ascii="Arial" w:hAnsi="Arial" w:cs="Arial"/>
+        </w:rPr>
+        <w:t xml:space="preserve"> (</w:t>
+      </w:r>
+      <w:proofErr w:type="spellStart"/>
+      <w:r>
+        <w:rPr>
+          <w:rFonts w:ascii="Arial" w:hAnsi="Arial" w:cs="Arial"/>
+        </w:rPr>
+        <w:t>cupon_reclamo_nro</w:t>
+      </w:r>
+      <w:proofErr w:type="spellEnd"/>
+      <w:r>
+        <w:rPr>
+          <w:rFonts w:ascii="Arial" w:hAnsi="Arial" w:cs="Arial"/>
+        </w:rPr>
+        <w:t xml:space="preserve">) Esto ocurre con los </w:t>
+      </w:r>
+      <w:proofErr w:type="spellStart"/>
+      <w:r>
+        <w:rPr>
+          <w:rFonts w:ascii="Arial" w:hAnsi="Arial" w:cs="Arial"/>
+        </w:rPr>
+        <w:t>cupones</w:t>
+      </w:r>
+      <w:r>
+        <w:rPr>
+          <w:rFonts w:ascii="Arial" w:hAnsi="Arial" w:cs="Arial"/>
+        </w:rPr>
+        <w:t>_</w:t>
+      </w:r>
+      <w:r>
+        <w:rPr>
+          <w:rFonts w:ascii="Arial" w:hAnsi="Arial" w:cs="Arial"/>
+        </w:rPr>
+        <w:t>reclamo</w:t>
+      </w:r>
+      <w:proofErr w:type="spellEnd"/>
+      <w:r>
+        <w:rPr>
+          <w:rFonts w:ascii="Arial" w:hAnsi="Arial" w:cs="Arial"/>
+        </w:rPr>
+        <w:t xml:space="preserve"> </w:t>
+      </w:r>
+      <w:r>
+        <w:rPr>
+          <w:rFonts w:ascii="Arial" w:hAnsi="Arial" w:cs="Arial"/>
+        </w:rPr>
+        <w:t>98212298 y</w:t>
+      </w:r>
+      <w:r>
+        <w:rPr>
+          <w:rFonts w:ascii="Arial" w:hAnsi="Arial" w:cs="Arial"/>
+        </w:rPr>
+        <w:t xml:space="preserve"> </w:t>
+      </w:r>
+      <w:r>
+        <w:rPr>
+          <w:rFonts w:ascii="Arial" w:hAnsi="Arial" w:cs="Arial"/>
+        </w:rPr>
+        <w:t>40124215</w:t>
+      </w:r>
+    </w:p>
+    <w:p>
+      <w:pPr>
+        <w:jc w:val="both"/>
+        <w:rPr>
+          <w:rFonts w:ascii="Arial" w:hAnsi="Arial" w:cs="Arial"/>
+          <w:b/>
+          <w:bCs/>
+        </w:rPr>
+      </w:pPr>
       <w:proofErr w:type="spellStart"/>
       <w:r>
         <w:rPr>
@@ -1305,232 +1740,80 @@
         <w:rPr>
           <w:rFonts w:ascii="Arial" w:hAnsi="Arial" w:cs="Arial"/>
         </w:rPr>
-        <w:t>Esta tabla fue creada para relacionar los cupones que posee un usuario en sí y para esto posee una FK</w:t>
-      </w:r>
-      <w:r>
-        <w:rPr>
-          <w:rFonts w:ascii="Arial" w:hAnsi="Arial" w:cs="Arial"/>
-        </w:rPr>
-        <w:t xml:space="preserve"> a la tabla Usuario y otra FK a la tabla </w:t>
-      </w:r>
-      <w:proofErr w:type="spellStart"/>
-      <w:r>
-        <w:rPr>
-          <w:rFonts w:ascii="Arial" w:hAnsi="Arial" w:cs="Arial"/>
-        </w:rPr>
-        <w:t>Cupon</w:t>
-      </w:r>
-      <w:proofErr w:type="spellEnd"/>
-      <w:r>
-        <w:rPr>
-          <w:rFonts w:ascii="Arial" w:hAnsi="Arial" w:cs="Arial"/>
-        </w:rPr>
-        <w:t>.</w:t>
-      </w:r>
-    </w:p>
-    <w:p>
-      <w:pPr>
-        <w:jc w:val="both"/>
-        <w:rPr>
-          <w:rFonts w:ascii="Arial" w:hAnsi="Arial" w:cs="Arial"/>
-        </w:rPr>
-      </w:pPr>
-    </w:p>
-    <w:p>
-      <w:pPr>
-        <w:jc w:val="both"/>
-        <w:rPr>
-          <w:rFonts w:ascii="Arial" w:hAnsi="Arial" w:cs="Arial"/>
-          <w:b/>
-          <w:bCs/>
-        </w:rPr>
-      </w:pPr>
-      <w:r>
-        <w:rPr>
-          <w:rFonts w:ascii="Arial" w:hAnsi="Arial" w:cs="Arial"/>
-          <w:b/>
-          <w:bCs/>
-        </w:rPr>
-        <w:t>Tabla: Repartidor</w:t>
-      </w:r>
-    </w:p>
-    <w:p>
-      <w:pPr>
-        <w:jc w:val="both"/>
-        <w:rPr>
-          <w:rFonts w:ascii="Arial" w:hAnsi="Arial" w:cs="Arial"/>
-        </w:rPr>
-      </w:pPr>
-      <w:r>
-        <w:rPr>
-          <w:rFonts w:ascii="Arial" w:hAnsi="Arial" w:cs="Arial"/>
-        </w:rPr>
-        <w:t>Esta tabla busca agrupar todos los datos que se relacionan con el repartidor. Esta posee una FK a la tabla Localidad (tabla que posee todas las localidades dadas de alta en el sistema) que hace referencia a la localidad en la que este repartidor esta activo, la cual solo puede ser una a la vez.</w:t>
-      </w:r>
-    </w:p>
-    <w:p>
-      <w:pPr>
-        <w:jc w:val="both"/>
-        <w:rPr>
-          <w:rFonts w:ascii="Arial" w:hAnsi="Arial" w:cs="Arial"/>
-        </w:rPr>
-      </w:pPr>
-    </w:p>
-    <w:p>
-      <w:pPr>
-        <w:jc w:val="both"/>
-        <w:rPr>
-          <w:rFonts w:ascii="Arial" w:hAnsi="Arial" w:cs="Arial"/>
-          <w:b/>
-          <w:bCs/>
-        </w:rPr>
-      </w:pPr>
-      <w:r>
-        <w:rPr>
-          <w:rFonts w:ascii="Arial" w:hAnsi="Arial" w:cs="Arial"/>
-          <w:b/>
-          <w:bCs/>
-        </w:rPr>
-        <w:t xml:space="preserve">Tabla: </w:t>
-      </w:r>
-      <w:proofErr w:type="spellStart"/>
-      <w:r>
-        <w:rPr>
-          <w:rFonts w:ascii="Arial" w:hAnsi="Arial" w:cs="Arial"/>
-          <w:b/>
-          <w:bCs/>
-        </w:rPr>
-        <w:t>Pedido_Productos</w:t>
-      </w:r>
-      <w:proofErr w:type="spellEnd"/>
-      <w:r>
-        <w:rPr>
-          <w:rFonts w:ascii="Arial" w:hAnsi="Arial" w:cs="Arial"/>
-          <w:b/>
-          <w:bCs/>
+        <w:t xml:space="preserve">Algunos cupones quedaron asociados a </w:t>
+      </w:r>
+      <w:r>
+        <w:rPr>
+          <w:rFonts w:ascii="Arial" w:hAnsi="Arial" w:cs="Arial"/>
+        </w:rPr>
+        <w:t>múltiples usuarios</w:t>
+      </w:r>
+      <w:r>
+        <w:rPr>
+          <w:rFonts w:ascii="Arial" w:hAnsi="Arial" w:cs="Arial"/>
+        </w:rPr>
+        <w:t xml:space="preserve"> ya que sucedía que un usuario lo recibía como compensación de reclamo y otro usuario distinto lo utiliza</w:t>
+      </w:r>
+      <w:r>
+        <w:rPr>
+          <w:rFonts w:ascii="Arial" w:hAnsi="Arial" w:cs="Arial"/>
+        </w:rPr>
+        <w:t>ba</w:t>
+      </w:r>
+      <w:r>
+        <w:rPr>
+          <w:rFonts w:ascii="Arial" w:hAnsi="Arial" w:cs="Arial"/>
+        </w:rPr>
+        <w:t xml:space="preserve"> en un pedido</w:t>
+      </w:r>
+      <w:r>
+        <w:rPr>
+          <w:rFonts w:ascii="Arial" w:hAnsi="Arial" w:cs="Arial"/>
+        </w:rPr>
+        <w:t xml:space="preserve">. Esto ocurre por ejemplo con los cupones: </w:t>
+      </w:r>
+      <w:r>
+        <w:rPr>
+          <w:rFonts w:ascii="Arial" w:hAnsi="Arial" w:cs="Arial"/>
+        </w:rPr>
+        <w:t>92088900,</w:t>
+      </w:r>
+      <w:r>
+        <w:rPr>
+          <w:rFonts w:ascii="Arial" w:hAnsi="Arial" w:cs="Arial"/>
         </w:rPr>
         <w:t xml:space="preserve"> </w:t>
       </w:r>
-    </w:p>
-    <w:p>
-      <w:pPr>
-        <w:jc w:val="both"/>
-        <w:rPr>
-          <w:rFonts w:ascii="Arial" w:hAnsi="Arial" w:cs="Arial"/>
-        </w:rPr>
-      </w:pPr>
-      <w:r>
-        <w:rPr>
-          <w:rFonts w:ascii="Arial" w:hAnsi="Arial" w:cs="Arial"/>
-        </w:rPr>
-        <w:t>Esta tabla relaciona los productos que fueron solicitados en un pedido con el pedido en sí. Esta posee una FK que apunta a la tabla Pedido y otra F</w:t>
-      </w:r>
-      <w:r>
-        <w:rPr>
-          <w:rFonts w:ascii="Arial" w:hAnsi="Arial" w:cs="Arial"/>
-        </w:rPr>
-        <w:t>K</w:t>
-      </w:r>
-      <w:r>
-        <w:rPr>
-          <w:rFonts w:ascii="Arial" w:hAnsi="Arial" w:cs="Arial"/>
-        </w:rPr>
-        <w:t xml:space="preserve"> que apunta a </w:t>
-      </w:r>
-      <w:proofErr w:type="spellStart"/>
-      <w:r>
-        <w:rPr>
-          <w:rFonts w:ascii="Arial" w:hAnsi="Arial" w:cs="Arial"/>
-        </w:rPr>
-        <w:t>Producto_Local</w:t>
-      </w:r>
-      <w:proofErr w:type="spellEnd"/>
-      <w:r>
-        <w:rPr>
-          <w:rFonts w:ascii="Arial" w:hAnsi="Arial" w:cs="Arial"/>
-        </w:rPr>
-        <w:t xml:space="preserve">, además posee las columnas </w:t>
-      </w:r>
-      <w:proofErr w:type="spellStart"/>
-      <w:r>
-        <w:rPr>
-          <w:rFonts w:ascii="Arial" w:hAnsi="Arial" w:cs="Arial"/>
-        </w:rPr>
-        <w:t>producto_cantidad</w:t>
-      </w:r>
-      <w:proofErr w:type="spellEnd"/>
-      <w:r>
-        <w:rPr>
-          <w:rFonts w:ascii="Arial" w:hAnsi="Arial" w:cs="Arial"/>
-        </w:rPr>
-        <w:t xml:space="preserve"> que establece la cantidad vendida de ese producto y </w:t>
-      </w:r>
-      <w:proofErr w:type="spellStart"/>
-      <w:r>
-        <w:rPr>
-          <w:rFonts w:ascii="Arial" w:hAnsi="Arial" w:cs="Arial"/>
-        </w:rPr>
-        <w:t>producto_precio</w:t>
-      </w:r>
-      <w:proofErr w:type="spellEnd"/>
-      <w:r>
-        <w:rPr>
-          <w:rFonts w:ascii="Arial" w:hAnsi="Arial" w:cs="Arial"/>
-        </w:rPr>
-        <w:t xml:space="preserve"> que es el precio al que se vendió dicho producto. Este último se diferencia de la columna </w:t>
-      </w:r>
-      <w:proofErr w:type="spellStart"/>
-      <w:r>
-        <w:rPr>
-          <w:rFonts w:ascii="Arial" w:hAnsi="Arial" w:cs="Arial"/>
-        </w:rPr>
-        <w:t>producto_local_precio</w:t>
-      </w:r>
-      <w:proofErr w:type="spellEnd"/>
-      <w:r>
-        <w:rPr>
-          <w:rFonts w:ascii="Arial" w:hAnsi="Arial" w:cs="Arial"/>
-        </w:rPr>
-        <w:t xml:space="preserve"> de la tabla </w:t>
-      </w:r>
-      <w:proofErr w:type="spellStart"/>
-      <w:r>
-        <w:rPr>
-          <w:rFonts w:ascii="Arial" w:hAnsi="Arial" w:cs="Arial"/>
-        </w:rPr>
-        <w:t>Producto_Local</w:t>
-      </w:r>
-      <w:proofErr w:type="spellEnd"/>
-      <w:r>
-        <w:rPr>
-          <w:rFonts w:ascii="Arial" w:hAnsi="Arial" w:cs="Arial"/>
-        </w:rPr>
-        <w:t xml:space="preserve"> ya que este es el precio actual del producto, y será modificado cuando el mismo aumente o disminuya.</w:t>
-      </w:r>
-    </w:p>
-    <w:p>
-      <w:pPr>
-        <w:jc w:val="both"/>
-        <w:rPr>
-          <w:rFonts w:ascii="Arial" w:hAnsi="Arial" w:cs="Arial"/>
-        </w:rPr>
-      </w:pPr>
-    </w:p>
-    <w:p>
-      <w:pPr>
-        <w:jc w:val="both"/>
-        <w:rPr>
-          <w:rFonts w:ascii="Arial" w:hAnsi="Arial" w:cs="Arial"/>
-        </w:rPr>
-      </w:pPr>
-    </w:p>
-    <w:p>
-      <w:pPr>
-        <w:jc w:val="both"/>
-        <w:rPr>
-          <w:rFonts w:ascii="Arial" w:hAnsi="Arial" w:cs="Arial"/>
-        </w:rPr>
-      </w:pPr>
+      <w:r>
+        <w:rPr>
+          <w:rFonts w:ascii="Arial" w:hAnsi="Arial" w:cs="Arial"/>
+        </w:rPr>
+        <w:t>43202932,</w:t>
+      </w:r>
+      <w:r>
+        <w:rPr>
+          <w:rFonts w:ascii="Arial" w:hAnsi="Arial" w:cs="Arial"/>
+        </w:rPr>
+        <w:t xml:space="preserve"> </w:t>
+      </w:r>
+      <w:r>
+        <w:rPr>
+          <w:rFonts w:ascii="Arial" w:hAnsi="Arial" w:cs="Arial"/>
+        </w:rPr>
+        <w:t>76452806,</w:t>
+      </w:r>
+      <w:r>
+        <w:rPr>
+          <w:rFonts w:ascii="Arial" w:hAnsi="Arial" w:cs="Arial"/>
+        </w:rPr>
+        <w:t xml:space="preserve"> </w:t>
+      </w:r>
+      <w:r>
+        <w:rPr>
+          <w:rFonts w:ascii="Arial" w:hAnsi="Arial" w:cs="Arial"/>
+        </w:rPr>
+        <w:t>77671368</w:t>
+      </w:r>
     </w:p>
     <w:sectPr>
       <w:pgSz w:w="11906" w:h="16838"/>
@@ -1942,14 +2225,15 @@
   <w:style w:type="paragraph" w:default="1" w:styleId="Normal">
     <w:name w:val="Normal"/>
     <w:qFormat/>
+    <w:rsid w:val="000A182E"/>
   </w:style>
-  <w:style w:type="character" w:default="1" w:styleId="Fuentedeprrafopredeter">
+  <w:style w:type="character" w:default="1" w:styleId="DefaultParagraphFont">
     <w:name w:val="Default Paragraph Font"/>
     <w:uiPriority w:val="1"/>
     <w:semiHidden/>
     <w:unhideWhenUsed/>
   </w:style>
-  <w:style w:type="table" w:default="1" w:styleId="Tablanormal">
+  <w:style w:type="table" w:default="1" w:styleId="TableNormal">
     <w:name w:val="Normal Table"/>
     <w:uiPriority w:val="99"/>
     <w:semiHidden/>
@@ -1964,7 +2248,7 @@
       </w:tblCellMar>
     </w:tblPr>
   </w:style>
-  <w:style w:type="numbering" w:default="1" w:styleId="Sinlista">
+  <w:style w:type="numbering" w:default="1" w:styleId="NoList">
     <w:name w:val="No List"/>
     <w:uiPriority w:val="99"/>
     <w:semiHidden/>

</xml_diff>